<commit_message>
Added file from Openpuzzles 2017-06-26 22:06:17.712
</commit_message>
<xml_diff>
--- a/folder3/VPNs.docx
+++ b/folder3/VPNs.docx
@@ -20,211 +20,42 @@
     </w:p>
     <w:p>
       <w:pPr>
-        <w:pStyle w:val="Heading1"/>
         <w:rPr>
-          <w:rFonts w:ascii="Arial" w:hAnsi="Arial" w:cs="Arial"/>
-          <w:color w:val="222222"/>
-          <w:sz w:val="19"/>
-          <w:szCs w:val="19"/>
+          <w:b/>
           <w:shd w:val="clear" w:color="auto" w:fill="FFFFFF"/>
         </w:rPr>
       </w:pPr>
       <w:r>
         <w:rPr>
-          <w:rFonts w:ascii="Arial" w:hAnsi="Arial" w:cs="Arial"/>
-          <w:color w:val="222222"/>
-          <w:sz w:val="19"/>
-          <w:szCs w:val="19"/>
+          <w:b/>
           <w:shd w:val="clear" w:color="auto" w:fill="FFFFFF"/>
         </w:rPr>
         <w:t>From Wikipedia, the free encyclopedia</w:t>
       </w:r>
     </w:p>
-    <w:p/>
     <w:p>
-      <w:pPr>
-        <w:pStyle w:val="NormalWeb"/>
-        <w:shd w:val="clear" w:color="auto" w:fill="FFFFFF"/>
-        <w:spacing w:before="120" w:beforeAutospacing="0" w:after="120" w:afterAutospacing="0"/>
-        <w:rPr>
-          <w:rFonts w:ascii="Arial" w:hAnsi="Arial" w:cs="Arial"/>
-          <w:color w:val="222222"/>
-          <w:sz w:val="21"/>
-          <w:szCs w:val="21"/>
-        </w:rPr>
-      </w:pPr>
       <w:r>
-        <w:rPr>
-          <w:rFonts w:ascii="Arial" w:hAnsi="Arial" w:cs="Arial"/>
-          <w:b/>
-          <w:bCs/>
-          <w:color w:val="222222"/>
-          <w:sz w:val="21"/>
-          <w:szCs w:val="21"/>
-        </w:rPr>
-        <w:t>MPLS VPN</w:t>
-      </w:r>
-      <w:r>
-        <w:rPr>
-          <w:rStyle w:val="apple-converted-space"/>
-          <w:rFonts w:ascii="Arial" w:hAnsi="Arial" w:cs="Arial"/>
-          <w:color w:val="222222"/>
-          <w:sz w:val="21"/>
-          <w:szCs w:val="21"/>
-        </w:rPr>
-        <w:t> </w:t>
-      </w:r>
-      <w:r>
-        <w:rPr>
-          <w:rFonts w:ascii="Arial" w:hAnsi="Arial" w:cs="Arial"/>
-          <w:color w:val="222222"/>
-          <w:sz w:val="21"/>
-          <w:szCs w:val="21"/>
-        </w:rPr>
-        <w:t>is a family of methods for using</w:t>
-      </w:r>
-      <w:r>
-        <w:rPr>
-          <w:rStyle w:val="apple-converted-space"/>
-          <w:rFonts w:ascii="Arial" w:hAnsi="Arial" w:cs="Arial"/>
-          <w:color w:val="222222"/>
-          <w:sz w:val="21"/>
-          <w:szCs w:val="21"/>
-        </w:rPr>
-        <w:t> </w:t>
-      </w:r>
-      <w:hyperlink r:id="rId5" w:tooltip="Multiprotocol label switching" w:history="1">
-        <w:r>
-          <w:rPr>
-            <w:rStyle w:val="Hyperlink"/>
-            <w:rFonts w:ascii="Arial" w:hAnsi="Arial" w:cs="Arial"/>
-            <w:color w:val="0B0080"/>
-            <w:sz w:val="21"/>
-            <w:szCs w:val="21"/>
-          </w:rPr>
-          <w:t>multiprotocol label switching</w:t>
-        </w:r>
-      </w:hyperlink>
-      <w:r>
-        <w:rPr>
-          <w:rStyle w:val="apple-converted-space"/>
-          <w:rFonts w:ascii="Arial" w:hAnsi="Arial" w:cs="Arial"/>
-          <w:color w:val="222222"/>
-          <w:sz w:val="21"/>
-          <w:szCs w:val="21"/>
-        </w:rPr>
-        <w:t> </w:t>
-      </w:r>
-      <w:r>
-        <w:rPr>
-          <w:rFonts w:ascii="Arial" w:hAnsi="Arial" w:cs="Arial"/>
-          <w:color w:val="222222"/>
-          <w:sz w:val="21"/>
-          <w:szCs w:val="21"/>
-        </w:rPr>
-        <w:t>(MPLS) to create</w:t>
-      </w:r>
-      <w:r>
-        <w:rPr>
-          <w:rStyle w:val="apple-converted-space"/>
-          <w:rFonts w:ascii="Arial" w:hAnsi="Arial" w:cs="Arial"/>
-          <w:color w:val="222222"/>
-          <w:sz w:val="21"/>
-          <w:szCs w:val="21"/>
-        </w:rPr>
-        <w:t> </w:t>
-      </w:r>
-      <w:hyperlink r:id="rId6" w:tooltip="Virtual private network" w:history="1">
-        <w:r>
-          <w:rPr>
-            <w:rStyle w:val="Hyperlink"/>
-            <w:rFonts w:ascii="Arial" w:hAnsi="Arial" w:cs="Arial"/>
-            <w:color w:val="0B0080"/>
-            <w:sz w:val="21"/>
-            <w:szCs w:val="21"/>
-          </w:rPr>
-          <w:t>virtual private networks</w:t>
-        </w:r>
-      </w:hyperlink>
-      <w:r>
-        <w:rPr>
-          <w:rStyle w:val="apple-converted-space"/>
-          <w:rFonts w:ascii="Arial" w:hAnsi="Arial" w:cs="Arial"/>
-          <w:color w:val="222222"/>
-          <w:sz w:val="21"/>
-          <w:szCs w:val="21"/>
-        </w:rPr>
-        <w:t> </w:t>
-      </w:r>
-      <w:r>
-        <w:rPr>
-          <w:rFonts w:ascii="Arial" w:hAnsi="Arial" w:cs="Arial"/>
-          <w:color w:val="222222"/>
-          <w:sz w:val="21"/>
-          <w:szCs w:val="21"/>
-        </w:rPr>
-        <w:t>(VPNs). MPLS VPN is a flexible method to transport and route several types of network traffic using an MPLS backbone.</w:t>
+        <w:t>MPLS VPN is a family of methods for using multiprotocol label switching (MPLS) to create virtual private networks (VPNs). MPLS VPN is a flexible method to transport and route several types of network traffic using an MPLS backbone.</w:t>
       </w:r>
     </w:p>
     <w:p>
-      <w:pPr>
-        <w:pStyle w:val="NormalWeb"/>
-        <w:shd w:val="clear" w:color="auto" w:fill="FFFFFF"/>
-        <w:spacing w:before="120" w:beforeAutospacing="0" w:after="120" w:afterAutospacing="0"/>
-        <w:rPr>
-          <w:rFonts w:ascii="Arial" w:hAnsi="Arial" w:cs="Arial"/>
-          <w:color w:val="222222"/>
-          <w:sz w:val="21"/>
-          <w:szCs w:val="21"/>
-        </w:rPr>
-      </w:pPr>
       <w:r>
-        <w:rPr>
-          <w:rFonts w:ascii="Arial" w:hAnsi="Arial" w:cs="Arial"/>
-          <w:color w:val="222222"/>
-          <w:sz w:val="21"/>
-          <w:szCs w:val="21"/>
-        </w:rPr>
         <w:t>There are three types of MPLS VPNs deployed in networks today: 1. Point-to-point (</w:t>
       </w:r>
       <w:proofErr w:type="spellStart"/>
       <w:r>
-        <w:rPr>
-          <w:rFonts w:ascii="Arial" w:hAnsi="Arial" w:cs="Arial"/>
-          <w:color w:val="222222"/>
-          <w:sz w:val="21"/>
-          <w:szCs w:val="21"/>
-        </w:rPr>
         <w:t>Pseudowire</w:t>
       </w:r>
       <w:proofErr w:type="spellEnd"/>
       <w:r>
-        <w:rPr>
-          <w:rFonts w:ascii="Arial" w:hAnsi="Arial" w:cs="Arial"/>
-          <w:color w:val="222222"/>
-          <w:sz w:val="21"/>
-          <w:szCs w:val="21"/>
-        </w:rPr>
         <w:t xml:space="preserve">) 2. </w:t>
       </w:r>
       <w:proofErr w:type="gramStart"/>
       <w:r>
-        <w:rPr>
-          <w:rFonts w:ascii="Arial" w:hAnsi="Arial" w:cs="Arial"/>
-          <w:color w:val="222222"/>
-          <w:sz w:val="21"/>
-          <w:szCs w:val="21"/>
-        </w:rPr>
         <w:t>Layer 2 (VPLS) 3.</w:t>
       </w:r>
       <w:proofErr w:type="gramEnd"/>
       <w:r>
-        <w:rPr>
-          <w:rFonts w:ascii="Arial" w:hAnsi="Arial" w:cs="Arial"/>
-          <w:color w:val="222222"/>
-          <w:sz w:val="21"/>
-          <w:szCs w:val="21"/>
-        </w:rPr>
         <w:t xml:space="preserve"> Layer 3 (VPRN)</w:t>
       </w:r>
     </w:p>
@@ -233,652 +64,85 @@
         <w:pStyle w:val="Heading2"/>
       </w:pPr>
       <w:r>
-        <w:rPr>
-          <w:rStyle w:val="mw-headline"/>
-        </w:rPr>
         <w:t>Point-to-point (</w:t>
       </w:r>
       <w:proofErr w:type="spellStart"/>
       <w:r>
-        <w:rPr>
-          <w:rStyle w:val="mw-headline"/>
-        </w:rPr>
         <w:t>pseudowire</w:t>
       </w:r>
       <w:proofErr w:type="spellEnd"/>
-      <w:proofErr w:type="gramStart"/>
       <w:r>
-        <w:rPr>
-          <w:rStyle w:val="mw-headline"/>
-        </w:rPr>
         <w:t>)</w:t>
-      </w:r>
-      <w:r>
-        <w:rPr>
-          <w:rStyle w:val="mw-editsection-bracket"/>
-          <w:szCs w:val="24"/>
-        </w:rPr>
-        <w:t>[</w:t>
-      </w:r>
-      <w:proofErr w:type="gramEnd"/>
-      <w:r>
-        <w:rPr>
-          <w:rStyle w:val="mw-editsection"/>
-          <w:szCs w:val="24"/>
-        </w:rPr>
-        <w:fldChar w:fldCharType="begin"/>
-      </w:r>
-      <w:r>
-        <w:rPr>
-          <w:rStyle w:val="mw-editsection"/>
-          <w:szCs w:val="24"/>
-        </w:rPr>
-        <w:instrText xml:space="preserve"> HYPERLINK "https://en.wikipedia.org/w/index.php?title=MPLS_VPN&amp;action=edit&amp;section=1" \o "Edit section: Point-to-point (pseudowire)" </w:instrText>
-      </w:r>
-      <w:r>
-        <w:rPr>
-          <w:rStyle w:val="mw-editsection"/>
-          <w:szCs w:val="24"/>
-        </w:rPr>
-        <w:fldChar w:fldCharType="separate"/>
-      </w:r>
-      <w:r>
-        <w:rPr>
-          <w:rStyle w:val="Hyperlink"/>
-          <w:color w:val="4F81BD" w:themeColor="accent1"/>
-          <w:szCs w:val="24"/>
-          <w:u w:val="none"/>
-        </w:rPr>
-        <w:t>edit</w:t>
-      </w:r>
-      <w:r>
-        <w:rPr>
-          <w:rStyle w:val="mw-editsection"/>
-          <w:szCs w:val="24"/>
-        </w:rPr>
-        <w:fldChar w:fldCharType="end"/>
-      </w:r>
-      <w:r>
-        <w:rPr>
-          <w:rStyle w:val="mw-editsection-bracket"/>
-          <w:szCs w:val="24"/>
-        </w:rPr>
-        <w:t>]</w:t>
       </w:r>
     </w:p>
     <w:p>
-      <w:pPr>
-        <w:pStyle w:val="NormalWeb"/>
-        <w:shd w:val="clear" w:color="auto" w:fill="FFFFFF"/>
-        <w:spacing w:before="120" w:beforeAutospacing="0" w:after="120" w:afterAutospacing="0"/>
-        <w:rPr>
-          <w:rFonts w:ascii="Arial" w:hAnsi="Arial" w:cs="Arial"/>
-          <w:color w:val="222222"/>
-          <w:sz w:val="21"/>
-          <w:szCs w:val="21"/>
-        </w:rPr>
-      </w:pPr>
       <w:r>
-        <w:rPr>
-          <w:rFonts w:ascii="Arial" w:hAnsi="Arial" w:cs="Arial"/>
-          <w:color w:val="222222"/>
-          <w:sz w:val="21"/>
-          <w:szCs w:val="21"/>
-        </w:rPr>
-        <w:t>Point-to-point MPLS VPNs employ VLL (virtual leased lines) for providing Layer2 point-to-point connectivity between two sites.</w:t>
-      </w:r>
-      <w:r>
-        <w:rPr>
-          <w:rStyle w:val="apple-converted-space"/>
-          <w:rFonts w:ascii="Arial" w:hAnsi="Arial" w:cs="Arial"/>
-          <w:color w:val="222222"/>
-          <w:sz w:val="21"/>
-          <w:szCs w:val="21"/>
-        </w:rPr>
-        <w:t> </w:t>
-      </w:r>
-      <w:hyperlink r:id="rId7" w:tooltip="Ethernet" w:history="1">
-        <w:r>
-          <w:rPr>
-            <w:rStyle w:val="Hyperlink"/>
-            <w:rFonts w:ascii="Arial" w:eastAsiaTheme="majorEastAsia" w:hAnsi="Arial" w:cs="Arial"/>
-            <w:color w:val="0B0080"/>
-            <w:sz w:val="21"/>
-            <w:szCs w:val="21"/>
-          </w:rPr>
-          <w:t>Ethernet</w:t>
-        </w:r>
-      </w:hyperlink>
-      <w:r>
-        <w:rPr>
-          <w:rFonts w:ascii="Arial" w:hAnsi="Arial" w:cs="Arial"/>
-          <w:color w:val="222222"/>
-          <w:sz w:val="21"/>
-          <w:szCs w:val="21"/>
-        </w:rPr>
-        <w:t>,</w:t>
-      </w:r>
-      <w:r>
-        <w:rPr>
-          <w:rStyle w:val="apple-converted-space"/>
-          <w:rFonts w:ascii="Arial" w:hAnsi="Arial" w:cs="Arial"/>
-          <w:color w:val="222222"/>
-          <w:sz w:val="21"/>
-          <w:szCs w:val="21"/>
-        </w:rPr>
-        <w:t> </w:t>
-      </w:r>
-      <w:hyperlink r:id="rId8" w:tooltip="Time-division multiplexing" w:history="1">
-        <w:r>
-          <w:rPr>
-            <w:rStyle w:val="Hyperlink"/>
-            <w:rFonts w:ascii="Arial" w:eastAsiaTheme="majorEastAsia" w:hAnsi="Arial" w:cs="Arial"/>
-            <w:color w:val="0B0080"/>
-            <w:sz w:val="21"/>
-            <w:szCs w:val="21"/>
-          </w:rPr>
-          <w:t>TDM</w:t>
-        </w:r>
-      </w:hyperlink>
-      <w:r>
-        <w:rPr>
-          <w:rFonts w:ascii="Arial" w:hAnsi="Arial" w:cs="Arial"/>
-          <w:color w:val="222222"/>
-          <w:sz w:val="21"/>
-          <w:szCs w:val="21"/>
-        </w:rPr>
-        <w:t>, and</w:t>
-      </w:r>
-      <w:r>
-        <w:rPr>
-          <w:rStyle w:val="apple-converted-space"/>
-          <w:rFonts w:ascii="Arial" w:hAnsi="Arial" w:cs="Arial"/>
-          <w:color w:val="222222"/>
-          <w:sz w:val="21"/>
-          <w:szCs w:val="21"/>
-        </w:rPr>
-        <w:t> </w:t>
-      </w:r>
-      <w:hyperlink r:id="rId9" w:tooltip="Asynchronous Transfer Mode" w:history="1">
-        <w:r>
-          <w:rPr>
-            <w:rStyle w:val="Hyperlink"/>
-            <w:rFonts w:ascii="Arial" w:eastAsiaTheme="majorEastAsia" w:hAnsi="Arial" w:cs="Arial"/>
-            <w:color w:val="0B0080"/>
-            <w:sz w:val="21"/>
-            <w:szCs w:val="21"/>
-          </w:rPr>
-          <w:t>ATM</w:t>
-        </w:r>
-      </w:hyperlink>
-      <w:r>
-        <w:rPr>
-          <w:rStyle w:val="apple-converted-space"/>
-          <w:rFonts w:ascii="Arial" w:hAnsi="Arial" w:cs="Arial"/>
-          <w:color w:val="222222"/>
-          <w:sz w:val="21"/>
-          <w:szCs w:val="21"/>
-        </w:rPr>
-        <w:t> </w:t>
-      </w:r>
-      <w:r>
-        <w:rPr>
-          <w:rFonts w:ascii="Arial" w:hAnsi="Arial" w:cs="Arial"/>
-          <w:color w:val="222222"/>
-          <w:sz w:val="21"/>
-          <w:szCs w:val="21"/>
-        </w:rPr>
-        <w:t>frames can be encapsulated within these VLLs.</w:t>
+        <w:br/>
+        <w:t>Point-to-point MPLS VPNs employ VLL (virtual leased lines) for providing Layer2 point-to-point connectivity between two sites. Ethernet, TDM, and ATM frames can be encapsulated within these VLLs.</w:t>
       </w:r>
     </w:p>
     <w:p>
-      <w:pPr>
-        <w:pStyle w:val="NormalWeb"/>
-        <w:shd w:val="clear" w:color="auto" w:fill="FFFFFF"/>
-        <w:spacing w:before="120" w:beforeAutospacing="0" w:after="120" w:afterAutospacing="0"/>
-        <w:rPr>
-          <w:rFonts w:ascii="Arial" w:hAnsi="Arial" w:cs="Arial"/>
-          <w:color w:val="222222"/>
-          <w:sz w:val="21"/>
-          <w:szCs w:val="21"/>
-        </w:rPr>
-      </w:pPr>
       <w:r>
-        <w:rPr>
-          <w:rFonts w:ascii="Arial" w:hAnsi="Arial" w:cs="Arial"/>
-          <w:color w:val="222222"/>
-          <w:sz w:val="21"/>
-          <w:szCs w:val="21"/>
-        </w:rPr>
         <w:t>Some examples of how point-to-point VPNs might be used by utilities include:</w:t>
       </w:r>
     </w:p>
     <w:p>
       <w:pPr>
+        <w:pStyle w:val="ListParagraph"/>
         <w:numPr>
           <w:ilvl w:val="0"/>
-          <w:numId w:val="21"/>
+          <w:numId w:val="25"/>
         </w:numPr>
-        <w:shd w:val="clear" w:color="auto" w:fill="FFFFFF"/>
-        <w:spacing w:before="100" w:beforeAutospacing="1" w:after="24" w:line="240" w:lineRule="auto"/>
-        <w:ind w:left="384"/>
-        <w:rPr>
-          <w:rFonts w:ascii="Arial" w:hAnsi="Arial" w:cs="Arial"/>
-          <w:color w:val="222222"/>
-          <w:sz w:val="21"/>
-          <w:szCs w:val="21"/>
-        </w:rPr>
       </w:pPr>
       <w:r>
-        <w:rPr>
-          <w:rFonts w:ascii="Arial" w:hAnsi="Arial" w:cs="Arial"/>
-          <w:color w:val="222222"/>
-          <w:sz w:val="21"/>
-          <w:szCs w:val="21"/>
-        </w:rPr>
-        <w:t>encapsulating TDM</w:t>
+        <w:t>encapsulating TDM T1 circuits attached to Remote Terminal Units</w:t>
       </w:r>
-      <w:r>
-        <w:rPr>
-          <w:rStyle w:val="apple-converted-space"/>
-          <w:rFonts w:ascii="Arial" w:hAnsi="Arial" w:cs="Arial"/>
-          <w:color w:val="222222"/>
-          <w:sz w:val="21"/>
-          <w:szCs w:val="21"/>
-        </w:rPr>
-        <w:t> </w:t>
-      </w:r>
-      <w:hyperlink r:id="rId10" w:tooltip="T1 circuit" w:history="1">
-        <w:r>
-          <w:rPr>
-            <w:rStyle w:val="Hyperlink"/>
-            <w:rFonts w:ascii="Arial" w:hAnsi="Arial" w:cs="Arial"/>
-            <w:color w:val="0B0080"/>
-            <w:sz w:val="21"/>
-            <w:szCs w:val="21"/>
-          </w:rPr>
-          <w:t>T1 circuits</w:t>
-        </w:r>
-      </w:hyperlink>
-      <w:r>
-        <w:rPr>
-          <w:rStyle w:val="apple-converted-space"/>
-          <w:rFonts w:ascii="Arial" w:hAnsi="Arial" w:cs="Arial"/>
-          <w:color w:val="222222"/>
-          <w:sz w:val="21"/>
-          <w:szCs w:val="21"/>
-        </w:rPr>
-        <w:t> </w:t>
-      </w:r>
-      <w:r>
-        <w:rPr>
-          <w:rFonts w:ascii="Arial" w:hAnsi="Arial" w:cs="Arial"/>
-          <w:color w:val="222222"/>
-          <w:sz w:val="21"/>
-          <w:szCs w:val="21"/>
-        </w:rPr>
-        <w:t>attached to</w:t>
-      </w:r>
-      <w:r>
-        <w:rPr>
-          <w:rStyle w:val="apple-converted-space"/>
-          <w:rFonts w:ascii="Arial" w:hAnsi="Arial" w:cs="Arial"/>
-          <w:color w:val="222222"/>
-          <w:sz w:val="21"/>
-          <w:szCs w:val="21"/>
-        </w:rPr>
-        <w:t> </w:t>
-      </w:r>
-      <w:hyperlink r:id="rId11" w:tooltip="Remote Terminal Unit" w:history="1">
-        <w:r>
-          <w:rPr>
-            <w:rStyle w:val="Hyperlink"/>
-            <w:rFonts w:ascii="Arial" w:hAnsi="Arial" w:cs="Arial"/>
-            <w:color w:val="0B0080"/>
-            <w:sz w:val="21"/>
-            <w:szCs w:val="21"/>
-          </w:rPr>
-          <w:t>Remote Terminal Units</w:t>
-        </w:r>
-      </w:hyperlink>
     </w:p>
     <w:p>
       <w:pPr>
+        <w:pStyle w:val="ListParagraph"/>
         <w:numPr>
           <w:ilvl w:val="0"/>
-          <w:numId w:val="21"/>
+          <w:numId w:val="25"/>
         </w:numPr>
-        <w:shd w:val="clear" w:color="auto" w:fill="FFFFFF"/>
-        <w:spacing w:before="100" w:beforeAutospacing="1" w:after="24" w:line="240" w:lineRule="auto"/>
-        <w:ind w:left="384"/>
-        <w:rPr>
-          <w:rFonts w:ascii="Arial" w:hAnsi="Arial" w:cs="Arial"/>
-          <w:color w:val="222222"/>
-          <w:sz w:val="21"/>
-          <w:szCs w:val="21"/>
-        </w:rPr>
       </w:pPr>
       <w:proofErr w:type="gramStart"/>
       <w:r>
-        <w:rPr>
-          <w:rFonts w:ascii="Arial" w:hAnsi="Arial" w:cs="Arial"/>
-          <w:color w:val="222222"/>
-          <w:sz w:val="21"/>
-          <w:szCs w:val="21"/>
-        </w:rPr>
         <w:t>forwarding</w:t>
       </w:r>
       <w:proofErr w:type="gramEnd"/>
       <w:r>
-        <w:rPr>
-          <w:rFonts w:ascii="Arial" w:hAnsi="Arial" w:cs="Arial"/>
-          <w:color w:val="222222"/>
-          <w:sz w:val="21"/>
-          <w:szCs w:val="21"/>
-        </w:rPr>
-        <w:t xml:space="preserve"> non-routed</w:t>
-      </w:r>
-      <w:r>
-        <w:rPr>
-          <w:rStyle w:val="apple-converted-space"/>
-          <w:rFonts w:ascii="Arial" w:hAnsi="Arial" w:cs="Arial"/>
-          <w:color w:val="222222"/>
-          <w:sz w:val="21"/>
-          <w:szCs w:val="21"/>
-        </w:rPr>
-        <w:t> </w:t>
-      </w:r>
-      <w:hyperlink r:id="rId12" w:tooltip="DNP3" w:history="1">
-        <w:r>
-          <w:rPr>
-            <w:rStyle w:val="Hyperlink"/>
-            <w:rFonts w:ascii="Arial" w:hAnsi="Arial" w:cs="Arial"/>
-            <w:color w:val="0B0080"/>
-            <w:sz w:val="21"/>
-            <w:szCs w:val="21"/>
-          </w:rPr>
-          <w:t>DNP3</w:t>
-        </w:r>
-      </w:hyperlink>
-      <w:r>
-        <w:rPr>
-          <w:rStyle w:val="apple-converted-space"/>
-          <w:rFonts w:ascii="Arial" w:hAnsi="Arial" w:cs="Arial"/>
-          <w:color w:val="222222"/>
-          <w:sz w:val="21"/>
-          <w:szCs w:val="21"/>
-        </w:rPr>
-        <w:t> </w:t>
-      </w:r>
-      <w:r>
-        <w:rPr>
-          <w:rFonts w:ascii="Arial" w:hAnsi="Arial" w:cs="Arial"/>
-          <w:color w:val="222222"/>
-          <w:sz w:val="21"/>
-          <w:szCs w:val="21"/>
-        </w:rPr>
-        <w:t>traffic across the backbone network to the</w:t>
-      </w:r>
-      <w:r>
-        <w:rPr>
-          <w:rStyle w:val="apple-converted-space"/>
-          <w:rFonts w:ascii="Arial" w:hAnsi="Arial" w:cs="Arial"/>
-          <w:color w:val="222222"/>
-          <w:sz w:val="21"/>
-          <w:szCs w:val="21"/>
-        </w:rPr>
-        <w:t> </w:t>
-      </w:r>
-      <w:hyperlink r:id="rId13" w:tooltip="SCADA" w:history="1">
-        <w:r>
-          <w:rPr>
-            <w:rStyle w:val="Hyperlink"/>
-            <w:rFonts w:ascii="Arial" w:hAnsi="Arial" w:cs="Arial"/>
-            <w:color w:val="0B0080"/>
-            <w:sz w:val="21"/>
-            <w:szCs w:val="21"/>
-          </w:rPr>
-          <w:t>SCADA</w:t>
-        </w:r>
-      </w:hyperlink>
-      <w:r>
-        <w:rPr>
-          <w:rStyle w:val="apple-converted-space"/>
-          <w:rFonts w:ascii="Arial" w:hAnsi="Arial" w:cs="Arial"/>
-          <w:color w:val="222222"/>
-          <w:sz w:val="21"/>
-          <w:szCs w:val="21"/>
-        </w:rPr>
-        <w:t> </w:t>
-      </w:r>
-      <w:r>
-        <w:rPr>
-          <w:rFonts w:ascii="Arial" w:hAnsi="Arial" w:cs="Arial"/>
-          <w:color w:val="222222"/>
-          <w:sz w:val="21"/>
-          <w:szCs w:val="21"/>
-        </w:rPr>
-        <w:t>master controller.</w:t>
+        <w:t xml:space="preserve"> non-routed DNP3 traffic across the backbone network to the SCADA master controller.</w:t>
       </w:r>
     </w:p>
     <w:p>
       <w:pPr>
         <w:pStyle w:val="Heading2"/>
-        <w:rPr>
-          <w:szCs w:val="21"/>
-        </w:rPr>
       </w:pPr>
       <w:r>
-        <w:rPr>
-          <w:rStyle w:val="mw-headline"/>
-        </w:rPr>
-        <w:t>Layer 2 VPN (VPLS</w:t>
-      </w:r>
-      <w:proofErr w:type="gramStart"/>
-      <w:r>
-        <w:rPr>
-          <w:rStyle w:val="mw-headline"/>
-        </w:rPr>
-        <w:t>)</w:t>
-      </w:r>
-      <w:r>
-        <w:rPr>
-          <w:rStyle w:val="mw-editsection-bracket"/>
-          <w:szCs w:val="24"/>
-        </w:rPr>
-        <w:t>[</w:t>
-      </w:r>
-      <w:proofErr w:type="gramEnd"/>
-      <w:r>
-        <w:rPr>
-          <w:rStyle w:val="mw-editsection"/>
-          <w:szCs w:val="24"/>
-        </w:rPr>
-        <w:fldChar w:fldCharType="begin"/>
-      </w:r>
-      <w:r>
-        <w:rPr>
-          <w:rStyle w:val="mw-editsection"/>
-          <w:szCs w:val="24"/>
-        </w:rPr>
-        <w:instrText xml:space="preserve"> HYPERLINK "https://en.wikipedia.org/w/index.php?title=MPLS_VPN&amp;action=edit&amp;section=2" \o "Edit section: Layer 2 VPN (VPLS)" </w:instrText>
-      </w:r>
-      <w:r>
-        <w:rPr>
-          <w:rStyle w:val="mw-editsection"/>
-          <w:szCs w:val="24"/>
-        </w:rPr>
-        <w:fldChar w:fldCharType="separate"/>
-      </w:r>
-      <w:r>
-        <w:rPr>
-          <w:rStyle w:val="Hyperlink"/>
-          <w:color w:val="4F81BD" w:themeColor="accent1"/>
-          <w:szCs w:val="24"/>
-          <w:u w:val="none"/>
-        </w:rPr>
-        <w:t>edit</w:t>
-      </w:r>
-      <w:r>
-        <w:rPr>
-          <w:rStyle w:val="mw-editsection"/>
-          <w:szCs w:val="24"/>
-        </w:rPr>
-        <w:fldChar w:fldCharType="end"/>
-      </w:r>
-      <w:r>
-        <w:rPr>
-          <w:rStyle w:val="mw-editsection-bracket"/>
-          <w:szCs w:val="24"/>
-        </w:rPr>
-        <w:t>]</w:t>
+        <w:t>Layer 2 VPN (VPLS)</w:t>
       </w:r>
     </w:p>
     <w:p>
-      <w:pPr>
-        <w:pStyle w:val="NormalWeb"/>
-        <w:shd w:val="clear" w:color="auto" w:fill="FFFFFF"/>
-        <w:spacing w:before="120" w:beforeAutospacing="0" w:after="120" w:afterAutospacing="0"/>
-        <w:rPr>
-          <w:rFonts w:ascii="Arial" w:hAnsi="Arial" w:cs="Arial"/>
-          <w:color w:val="222222"/>
-          <w:sz w:val="21"/>
-          <w:szCs w:val="21"/>
-        </w:rPr>
-      </w:pPr>
-      <w:hyperlink r:id="rId14" w:tooltip="Layer 2 MPLS VPN" w:history="1">
-        <w:r>
-          <w:rPr>
-            <w:rStyle w:val="Hyperlink"/>
-            <w:rFonts w:ascii="Arial" w:eastAsiaTheme="majorEastAsia" w:hAnsi="Arial" w:cs="Arial"/>
-            <w:color w:val="0B0080"/>
-            <w:sz w:val="21"/>
-            <w:szCs w:val="21"/>
-          </w:rPr>
-          <w:t>Layer 2 MPLS VPNs</w:t>
-        </w:r>
-      </w:hyperlink>
       <w:r>
-        <w:rPr>
-          <w:rFonts w:ascii="Arial" w:hAnsi="Arial" w:cs="Arial"/>
-          <w:color w:val="222222"/>
-          <w:sz w:val="21"/>
-          <w:szCs w:val="21"/>
-        </w:rPr>
-        <w:t>, or VPLS (virtual private LAN service), offers a “switch in the cloud” style service. VPLS provides the ability to span VLANs between sites. L2 VPNs are typically used to route voice, video, and AMI traffic between substation and data center locations.</w:t>
+        <w:br/>
+        <w:t>Layer 2 MPLS VPNs, or VPLS (virtual private LAN service), offers a “switch in the cloud” style service. VPLS provides the ability to span VLANs between sites. L2 VPNs are typically used to route voice, video, and AMI traffic between substation and data center locations.</w:t>
       </w:r>
     </w:p>
     <w:p>
       <w:pPr>
         <w:pStyle w:val="Heading2"/>
-        <w:rPr>
-          <w:szCs w:val="21"/>
-        </w:rPr>
       </w:pPr>
       <w:r>
-        <w:rPr>
-          <w:rStyle w:val="mw-headline"/>
-        </w:rPr>
-        <w:t>Layer 3 VPN (VPRN</w:t>
-      </w:r>
-      <w:proofErr w:type="gramStart"/>
-      <w:r>
-        <w:rPr>
-          <w:rStyle w:val="mw-headline"/>
-        </w:rPr>
-        <w:t>)</w:t>
-      </w:r>
-      <w:r>
-        <w:rPr>
-          <w:rStyle w:val="mw-editsection-bracket"/>
-          <w:szCs w:val="24"/>
-        </w:rPr>
-        <w:t>[</w:t>
-      </w:r>
-      <w:proofErr w:type="gramEnd"/>
-      <w:hyperlink r:id="rId15" w:tooltip="Edit section: Layer 3 VPN (VPRN)" w:history="1">
-        <w:r>
-          <w:rPr>
-            <w:rStyle w:val="Hyperlink"/>
-            <w:color w:val="4F81BD" w:themeColor="accent1"/>
-            <w:szCs w:val="24"/>
-            <w:u w:val="none"/>
-          </w:rPr>
-          <w:t>edit</w:t>
-        </w:r>
-      </w:hyperlink>
-      <w:r>
-        <w:rPr>
-          <w:rStyle w:val="mw-editsection-bracket"/>
-          <w:szCs w:val="24"/>
-        </w:rPr>
-        <w:t>]</w:t>
+        <w:t>Layer 3 VPN (VPRN)</w:t>
       </w:r>
     </w:p>
     <w:p>
-      <w:pPr>
-        <w:pStyle w:val="NormalWeb"/>
-        <w:shd w:val="clear" w:color="auto" w:fill="FFFFFF"/>
-        <w:spacing w:before="120" w:beforeAutospacing="0" w:after="120" w:afterAutospacing="0"/>
-        <w:rPr>
-          <w:rFonts w:ascii="Arial" w:hAnsi="Arial" w:cs="Arial"/>
-          <w:color w:val="222222"/>
-          <w:sz w:val="21"/>
-          <w:szCs w:val="21"/>
-        </w:rPr>
-      </w:pPr>
       <w:r>
-        <w:rPr>
-          <w:rFonts w:ascii="Arial" w:hAnsi="Arial" w:cs="Arial"/>
-          <w:color w:val="222222"/>
-          <w:sz w:val="21"/>
-          <w:szCs w:val="21"/>
-        </w:rPr>
-        <w:t>Layer 3, or VPRN (virtual private routed network), utilizes layer 3 VRF (VPN/virtual routing and forwarding) to segment routing tables for each customer utilizing the service. The customer peers with the service provider router and the two exchange routes, which are placed into a routing table specific to the customer.</w:t>
-      </w:r>
-      <w:r>
-        <w:rPr>
-          <w:rStyle w:val="apple-converted-space"/>
-          <w:rFonts w:ascii="Arial" w:hAnsi="Arial" w:cs="Arial"/>
-          <w:color w:val="222222"/>
-          <w:sz w:val="21"/>
-          <w:szCs w:val="21"/>
-        </w:rPr>
-        <w:t> </w:t>
-      </w:r>
-      <w:hyperlink r:id="rId16" w:tooltip="Multiprotocol BGP" w:history="1">
-        <w:r>
-          <w:rPr>
-            <w:rStyle w:val="Hyperlink"/>
-            <w:rFonts w:ascii="Arial" w:eastAsiaTheme="majorEastAsia" w:hAnsi="Arial" w:cs="Arial"/>
-            <w:color w:val="0B0080"/>
-            <w:sz w:val="21"/>
-            <w:szCs w:val="21"/>
-          </w:rPr>
-          <w:t>Multiprotocol BGP</w:t>
-        </w:r>
-      </w:hyperlink>
-      <w:r>
-        <w:rPr>
-          <w:rStyle w:val="apple-converted-space"/>
-          <w:rFonts w:ascii="Arial" w:hAnsi="Arial" w:cs="Arial"/>
-          <w:color w:val="222222"/>
-          <w:sz w:val="21"/>
-          <w:szCs w:val="21"/>
-        </w:rPr>
-        <w:t> </w:t>
-      </w:r>
-      <w:r>
-        <w:rPr>
-          <w:rFonts w:ascii="Arial" w:hAnsi="Arial" w:cs="Arial"/>
-          <w:color w:val="222222"/>
-          <w:sz w:val="21"/>
-          <w:szCs w:val="21"/>
-        </w:rPr>
-        <w:t>(MP-BGP) is required in the cloud to utilize the service, which increases complexity of design and implementation. L3 VPNs are typically not deployed on utility networks due to their complexity; however, a L3 VPN could be used to route traffic between corporate or datacenter locations.</w:t>
+        <w:br/>
+        <w:t>Layer 3, or VPRN (virtual private routed network), utilizes layer 3 VRF (VPN/virtual routing and forwarding) to segment routing tables for each customer utilizing the service. The customer peers with the service provider router and the two exchange routes, which are placed into a routing table specific to the customer. Multiprotocol BGP (MP-BGP) is required in the cloud to utilize the service, which increases complexity of design and implementation. L3 VPNs are typically not deployed on utility networks due to their complexity; however, a L3 VPN could be used to route traffic between corporate or datacenter locations.</w:t>
       </w:r>
     </w:p>
-    <w:p/>
     <w:p>
       <w:pPr>
         <w:pStyle w:val="Heading2"/>
@@ -1488,6 +752,119 @@
     </w:lvl>
   </w:abstractNum>
   <w:abstractNum w:abstractNumId="4">
+    <w:nsid w:val="18081ED6"/>
+    <w:multiLevelType w:val="hybridMultilevel"/>
+    <w:tmpl w:val="4810DEB8"/>
+    <w:lvl w:ilvl="0" w:tplc="B0649FDE">
+      <w:start w:val="9"/>
+      <w:numFmt w:val="bullet"/>
+      <w:lvlText w:val="•"/>
+      <w:lvlJc w:val="left"/>
+      <w:pPr>
+        <w:ind w:left="1080" w:hanging="720"/>
+      </w:pPr>
+      <w:rPr>
+        <w:rFonts w:ascii="Calibri" w:eastAsiaTheme="minorHAnsi" w:hAnsi="Calibri" w:cs="Calibri" w:hint="default"/>
+      </w:rPr>
+    </w:lvl>
+    <w:lvl w:ilvl="1" w:tplc="04090003" w:tentative="1">
+      <w:start w:val="1"/>
+      <w:numFmt w:val="bullet"/>
+      <w:lvlText w:val="o"/>
+      <w:lvlJc w:val="left"/>
+      <w:pPr>
+        <w:ind w:left="1440" w:hanging="360"/>
+      </w:pPr>
+      <w:rPr>
+        <w:rFonts w:ascii="Courier New" w:hAnsi="Courier New" w:cs="Courier New" w:hint="default"/>
+      </w:rPr>
+    </w:lvl>
+    <w:lvl w:ilvl="2" w:tplc="04090005" w:tentative="1">
+      <w:start w:val="1"/>
+      <w:numFmt w:val="bullet"/>
+      <w:lvlText w:val=""/>
+      <w:lvlJc w:val="left"/>
+      <w:pPr>
+        <w:ind w:left="2160" w:hanging="360"/>
+      </w:pPr>
+      <w:rPr>
+        <w:rFonts w:ascii="Wingdings" w:hAnsi="Wingdings" w:hint="default"/>
+      </w:rPr>
+    </w:lvl>
+    <w:lvl w:ilvl="3" w:tplc="04090001" w:tentative="1">
+      <w:start w:val="1"/>
+      <w:numFmt w:val="bullet"/>
+      <w:lvlText w:val=""/>
+      <w:lvlJc w:val="left"/>
+      <w:pPr>
+        <w:ind w:left="2880" w:hanging="360"/>
+      </w:pPr>
+      <w:rPr>
+        <w:rFonts w:ascii="Symbol" w:hAnsi="Symbol" w:hint="default"/>
+      </w:rPr>
+    </w:lvl>
+    <w:lvl w:ilvl="4" w:tplc="04090003" w:tentative="1">
+      <w:start w:val="1"/>
+      <w:numFmt w:val="bullet"/>
+      <w:lvlText w:val="o"/>
+      <w:lvlJc w:val="left"/>
+      <w:pPr>
+        <w:ind w:left="3600" w:hanging="360"/>
+      </w:pPr>
+      <w:rPr>
+        <w:rFonts w:ascii="Courier New" w:hAnsi="Courier New" w:cs="Courier New" w:hint="default"/>
+      </w:rPr>
+    </w:lvl>
+    <w:lvl w:ilvl="5" w:tplc="04090005" w:tentative="1">
+      <w:start w:val="1"/>
+      <w:numFmt w:val="bullet"/>
+      <w:lvlText w:val=""/>
+      <w:lvlJc w:val="left"/>
+      <w:pPr>
+        <w:ind w:left="4320" w:hanging="360"/>
+      </w:pPr>
+      <w:rPr>
+        <w:rFonts w:ascii="Wingdings" w:hAnsi="Wingdings" w:hint="default"/>
+      </w:rPr>
+    </w:lvl>
+    <w:lvl w:ilvl="6" w:tplc="04090001" w:tentative="1">
+      <w:start w:val="1"/>
+      <w:numFmt w:val="bullet"/>
+      <w:lvlText w:val=""/>
+      <w:lvlJc w:val="left"/>
+      <w:pPr>
+        <w:ind w:left="5040" w:hanging="360"/>
+      </w:pPr>
+      <w:rPr>
+        <w:rFonts w:ascii="Symbol" w:hAnsi="Symbol" w:hint="default"/>
+      </w:rPr>
+    </w:lvl>
+    <w:lvl w:ilvl="7" w:tplc="04090003" w:tentative="1">
+      <w:start w:val="1"/>
+      <w:numFmt w:val="bullet"/>
+      <w:lvlText w:val="o"/>
+      <w:lvlJc w:val="left"/>
+      <w:pPr>
+        <w:ind w:left="5760" w:hanging="360"/>
+      </w:pPr>
+      <w:rPr>
+        <w:rFonts w:ascii="Courier New" w:hAnsi="Courier New" w:cs="Courier New" w:hint="default"/>
+      </w:rPr>
+    </w:lvl>
+    <w:lvl w:ilvl="8" w:tplc="04090005" w:tentative="1">
+      <w:start w:val="1"/>
+      <w:numFmt w:val="bullet"/>
+      <w:lvlText w:val=""/>
+      <w:lvlJc w:val="left"/>
+      <w:pPr>
+        <w:ind w:left="6480" w:hanging="360"/>
+      </w:pPr>
+      <w:rPr>
+        <w:rFonts w:ascii="Wingdings" w:hAnsi="Wingdings" w:hint="default"/>
+      </w:rPr>
+    </w:lvl>
+  </w:abstractNum>
+  <w:abstractNum w:abstractNumId="5">
     <w:nsid w:val="189E128A"/>
     <w:multiLevelType w:val="multilevel"/>
     <w:tmpl w:val="CCAEBECE"/>
@@ -1636,7 +1013,7 @@
       </w:rPr>
     </w:lvl>
   </w:abstractNum>
-  <w:abstractNum w:abstractNumId="5">
+  <w:abstractNum w:abstractNumId="6">
     <w:nsid w:val="21E21246"/>
     <w:multiLevelType w:val="multilevel"/>
     <w:tmpl w:val="8D7C4A6C"/>
@@ -1785,7 +1162,7 @@
       </w:rPr>
     </w:lvl>
   </w:abstractNum>
-  <w:abstractNum w:abstractNumId="6">
+  <w:abstractNum w:abstractNumId="7">
     <w:nsid w:val="21E50673"/>
     <w:multiLevelType w:val="multilevel"/>
     <w:tmpl w:val="357C3AF0"/>
@@ -1934,7 +1311,7 @@
       </w:rPr>
     </w:lvl>
   </w:abstractNum>
-  <w:abstractNum w:abstractNumId="7">
+  <w:abstractNum w:abstractNumId="8">
     <w:nsid w:val="36A067E5"/>
     <w:multiLevelType w:val="multilevel"/>
     <w:tmpl w:val="2DFA32F4"/>
@@ -2083,7 +1460,7 @@
       </w:rPr>
     </w:lvl>
   </w:abstractNum>
-  <w:abstractNum w:abstractNumId="8">
+  <w:abstractNum w:abstractNumId="9">
     <w:nsid w:val="3C182C1D"/>
     <w:multiLevelType w:val="multilevel"/>
     <w:tmpl w:val="367EDE1E"/>
@@ -2232,7 +1609,7 @@
       </w:rPr>
     </w:lvl>
   </w:abstractNum>
-  <w:abstractNum w:abstractNumId="9">
+  <w:abstractNum w:abstractNumId="10">
     <w:nsid w:val="432700BE"/>
     <w:multiLevelType w:val="multilevel"/>
     <w:tmpl w:val="626A1AE6"/>
@@ -2381,7 +1758,7 @@
       </w:rPr>
     </w:lvl>
   </w:abstractNum>
-  <w:abstractNum w:abstractNumId="10">
+  <w:abstractNum w:abstractNumId="11">
     <w:nsid w:val="49C973BA"/>
     <w:multiLevelType w:val="multilevel"/>
     <w:tmpl w:val="FE62AC42"/>
@@ -2494,7 +1871,93 @@
       </w:pPr>
     </w:lvl>
   </w:abstractNum>
-  <w:abstractNum w:abstractNumId="11">
+  <w:abstractNum w:abstractNumId="12">
+    <w:nsid w:val="4CB21FFC"/>
+    <w:multiLevelType w:val="hybridMultilevel"/>
+    <w:tmpl w:val="6AE4233A"/>
+    <w:lvl w:ilvl="0" w:tplc="0409000F">
+      <w:start w:val="1"/>
+      <w:numFmt w:val="decimal"/>
+      <w:lvlText w:val="%1."/>
+      <w:lvlJc w:val="left"/>
+      <w:pPr>
+        <w:ind w:left="1080" w:hanging="360"/>
+      </w:pPr>
+    </w:lvl>
+    <w:lvl w:ilvl="1" w:tplc="04090019" w:tentative="1">
+      <w:start w:val="1"/>
+      <w:numFmt w:val="lowerLetter"/>
+      <w:lvlText w:val="%2."/>
+      <w:lvlJc w:val="left"/>
+      <w:pPr>
+        <w:ind w:left="1800" w:hanging="360"/>
+      </w:pPr>
+    </w:lvl>
+    <w:lvl w:ilvl="2" w:tplc="0409001B" w:tentative="1">
+      <w:start w:val="1"/>
+      <w:numFmt w:val="lowerRoman"/>
+      <w:lvlText w:val="%3."/>
+      <w:lvlJc w:val="right"/>
+      <w:pPr>
+        <w:ind w:left="2520" w:hanging="180"/>
+      </w:pPr>
+    </w:lvl>
+    <w:lvl w:ilvl="3" w:tplc="0409000F" w:tentative="1">
+      <w:start w:val="1"/>
+      <w:numFmt w:val="decimal"/>
+      <w:lvlText w:val="%4."/>
+      <w:lvlJc w:val="left"/>
+      <w:pPr>
+        <w:ind w:left="3240" w:hanging="360"/>
+      </w:pPr>
+    </w:lvl>
+    <w:lvl w:ilvl="4" w:tplc="04090019" w:tentative="1">
+      <w:start w:val="1"/>
+      <w:numFmt w:val="lowerLetter"/>
+      <w:lvlText w:val="%5."/>
+      <w:lvlJc w:val="left"/>
+      <w:pPr>
+        <w:ind w:left="3960" w:hanging="360"/>
+      </w:pPr>
+    </w:lvl>
+    <w:lvl w:ilvl="5" w:tplc="0409001B" w:tentative="1">
+      <w:start w:val="1"/>
+      <w:numFmt w:val="lowerRoman"/>
+      <w:lvlText w:val="%6."/>
+      <w:lvlJc w:val="right"/>
+      <w:pPr>
+        <w:ind w:left="4680" w:hanging="180"/>
+      </w:pPr>
+    </w:lvl>
+    <w:lvl w:ilvl="6" w:tplc="0409000F" w:tentative="1">
+      <w:start w:val="1"/>
+      <w:numFmt w:val="decimal"/>
+      <w:lvlText w:val="%7."/>
+      <w:lvlJc w:val="left"/>
+      <w:pPr>
+        <w:ind w:left="5400" w:hanging="360"/>
+      </w:pPr>
+    </w:lvl>
+    <w:lvl w:ilvl="7" w:tplc="04090019" w:tentative="1">
+      <w:start w:val="1"/>
+      <w:numFmt w:val="lowerLetter"/>
+      <w:lvlText w:val="%8."/>
+      <w:lvlJc w:val="left"/>
+      <w:pPr>
+        <w:ind w:left="6120" w:hanging="360"/>
+      </w:pPr>
+    </w:lvl>
+    <w:lvl w:ilvl="8" w:tplc="0409001B" w:tentative="1">
+      <w:start w:val="1"/>
+      <w:numFmt w:val="lowerRoman"/>
+      <w:lvlText w:val="%9."/>
+      <w:lvlJc w:val="right"/>
+      <w:pPr>
+        <w:ind w:left="6840" w:hanging="180"/>
+      </w:pPr>
+    </w:lvl>
+  </w:abstractNum>
+  <w:abstractNum w:abstractNumId="13">
     <w:nsid w:val="4E8764EC"/>
     <w:multiLevelType w:val="multilevel"/>
     <w:tmpl w:val="1ADE2A12"/>
@@ -2643,7 +2106,7 @@
       </w:rPr>
     </w:lvl>
   </w:abstractNum>
-  <w:abstractNum w:abstractNumId="12">
+  <w:abstractNum w:abstractNumId="14">
     <w:nsid w:val="50227B1A"/>
     <w:multiLevelType w:val="multilevel"/>
     <w:tmpl w:val="CD2A53E6"/>
@@ -2792,7 +2255,7 @@
       </w:rPr>
     </w:lvl>
   </w:abstractNum>
-  <w:abstractNum w:abstractNumId="13">
+  <w:abstractNum w:abstractNumId="15">
     <w:nsid w:val="55FE3EBF"/>
     <w:multiLevelType w:val="multilevel"/>
     <w:tmpl w:val="DABE6CA4"/>
@@ -2941,7 +2404,7 @@
       </w:rPr>
     </w:lvl>
   </w:abstractNum>
-  <w:abstractNum w:abstractNumId="14">
+  <w:abstractNum w:abstractNumId="16">
     <w:nsid w:val="568210C7"/>
     <w:multiLevelType w:val="multilevel"/>
     <w:tmpl w:val="9CFCDF3E"/>
@@ -3090,7 +2553,7 @@
       </w:rPr>
     </w:lvl>
   </w:abstractNum>
-  <w:abstractNum w:abstractNumId="15">
+  <w:abstractNum w:abstractNumId="17">
     <w:nsid w:val="60707014"/>
     <w:multiLevelType w:val="multilevel"/>
     <w:tmpl w:val="D804C9E6"/>
@@ -3239,7 +2702,120 @@
       </w:rPr>
     </w:lvl>
   </w:abstractNum>
-  <w:abstractNum w:abstractNumId="16">
+  <w:abstractNum w:abstractNumId="18">
+    <w:nsid w:val="617801CF"/>
+    <w:multiLevelType w:val="hybridMultilevel"/>
+    <w:tmpl w:val="45FE7260"/>
+    <w:lvl w:ilvl="0" w:tplc="04090001">
+      <w:start w:val="1"/>
+      <w:numFmt w:val="bullet"/>
+      <w:lvlText w:val=""/>
+      <w:lvlJc w:val="left"/>
+      <w:pPr>
+        <w:ind w:left="720" w:hanging="360"/>
+      </w:pPr>
+      <w:rPr>
+        <w:rFonts w:ascii="Symbol" w:hAnsi="Symbol" w:hint="default"/>
+      </w:rPr>
+    </w:lvl>
+    <w:lvl w:ilvl="1" w:tplc="04090003" w:tentative="1">
+      <w:start w:val="1"/>
+      <w:numFmt w:val="bullet"/>
+      <w:lvlText w:val="o"/>
+      <w:lvlJc w:val="left"/>
+      <w:pPr>
+        <w:ind w:left="1440" w:hanging="360"/>
+      </w:pPr>
+      <w:rPr>
+        <w:rFonts w:ascii="Courier New" w:hAnsi="Courier New" w:cs="Courier New" w:hint="default"/>
+      </w:rPr>
+    </w:lvl>
+    <w:lvl w:ilvl="2" w:tplc="04090005" w:tentative="1">
+      <w:start w:val="1"/>
+      <w:numFmt w:val="bullet"/>
+      <w:lvlText w:val=""/>
+      <w:lvlJc w:val="left"/>
+      <w:pPr>
+        <w:ind w:left="2160" w:hanging="360"/>
+      </w:pPr>
+      <w:rPr>
+        <w:rFonts w:ascii="Wingdings" w:hAnsi="Wingdings" w:hint="default"/>
+      </w:rPr>
+    </w:lvl>
+    <w:lvl w:ilvl="3" w:tplc="04090001" w:tentative="1">
+      <w:start w:val="1"/>
+      <w:numFmt w:val="bullet"/>
+      <w:lvlText w:val=""/>
+      <w:lvlJc w:val="left"/>
+      <w:pPr>
+        <w:ind w:left="2880" w:hanging="360"/>
+      </w:pPr>
+      <w:rPr>
+        <w:rFonts w:ascii="Symbol" w:hAnsi="Symbol" w:hint="default"/>
+      </w:rPr>
+    </w:lvl>
+    <w:lvl w:ilvl="4" w:tplc="04090003" w:tentative="1">
+      <w:start w:val="1"/>
+      <w:numFmt w:val="bullet"/>
+      <w:lvlText w:val="o"/>
+      <w:lvlJc w:val="left"/>
+      <w:pPr>
+        <w:ind w:left="3600" w:hanging="360"/>
+      </w:pPr>
+      <w:rPr>
+        <w:rFonts w:ascii="Courier New" w:hAnsi="Courier New" w:cs="Courier New" w:hint="default"/>
+      </w:rPr>
+    </w:lvl>
+    <w:lvl w:ilvl="5" w:tplc="04090005" w:tentative="1">
+      <w:start w:val="1"/>
+      <w:numFmt w:val="bullet"/>
+      <w:lvlText w:val=""/>
+      <w:lvlJc w:val="left"/>
+      <w:pPr>
+        <w:ind w:left="4320" w:hanging="360"/>
+      </w:pPr>
+      <w:rPr>
+        <w:rFonts w:ascii="Wingdings" w:hAnsi="Wingdings" w:hint="default"/>
+      </w:rPr>
+    </w:lvl>
+    <w:lvl w:ilvl="6" w:tplc="04090001" w:tentative="1">
+      <w:start w:val="1"/>
+      <w:numFmt w:val="bullet"/>
+      <w:lvlText w:val=""/>
+      <w:lvlJc w:val="left"/>
+      <w:pPr>
+        <w:ind w:left="5040" w:hanging="360"/>
+      </w:pPr>
+      <w:rPr>
+        <w:rFonts w:ascii="Symbol" w:hAnsi="Symbol" w:hint="default"/>
+      </w:rPr>
+    </w:lvl>
+    <w:lvl w:ilvl="7" w:tplc="04090003" w:tentative="1">
+      <w:start w:val="1"/>
+      <w:numFmt w:val="bullet"/>
+      <w:lvlText w:val="o"/>
+      <w:lvlJc w:val="left"/>
+      <w:pPr>
+        <w:ind w:left="5760" w:hanging="360"/>
+      </w:pPr>
+      <w:rPr>
+        <w:rFonts w:ascii="Courier New" w:hAnsi="Courier New" w:cs="Courier New" w:hint="default"/>
+      </w:rPr>
+    </w:lvl>
+    <w:lvl w:ilvl="8" w:tplc="04090005" w:tentative="1">
+      <w:start w:val="1"/>
+      <w:numFmt w:val="bullet"/>
+      <w:lvlText w:val=""/>
+      <w:lvlJc w:val="left"/>
+      <w:pPr>
+        <w:ind w:left="6480" w:hanging="360"/>
+      </w:pPr>
+      <w:rPr>
+        <w:rFonts w:ascii="Wingdings" w:hAnsi="Wingdings" w:hint="default"/>
+      </w:rPr>
+    </w:lvl>
+  </w:abstractNum>
+  <w:abstractNum w:abstractNumId="19">
     <w:nsid w:val="653E45B0"/>
     <w:multiLevelType w:val="multilevel"/>
     <w:tmpl w:val="85D47EEA"/>
@@ -3352,7 +2928,96 @@
       </w:pPr>
     </w:lvl>
   </w:abstractNum>
-  <w:abstractNum w:abstractNumId="17">
+  <w:abstractNum w:abstractNumId="20">
+    <w:nsid w:val="658C76BA"/>
+    <w:multiLevelType w:val="hybridMultilevel"/>
+    <w:tmpl w:val="0A92C812"/>
+    <w:lvl w:ilvl="0" w:tplc="B0649FDE">
+      <w:start w:val="9"/>
+      <w:numFmt w:val="bullet"/>
+      <w:lvlText w:val="•"/>
+      <w:lvlJc w:val="left"/>
+      <w:pPr>
+        <w:ind w:left="1080" w:hanging="360"/>
+      </w:pPr>
+      <w:rPr>
+        <w:rFonts w:ascii="Calibri" w:eastAsiaTheme="minorHAnsi" w:hAnsi="Calibri" w:cs="Calibri" w:hint="default"/>
+      </w:rPr>
+    </w:lvl>
+    <w:lvl w:ilvl="1" w:tplc="04090019" w:tentative="1">
+      <w:start w:val="1"/>
+      <w:numFmt w:val="lowerLetter"/>
+      <w:lvlText w:val="%2."/>
+      <w:lvlJc w:val="left"/>
+      <w:pPr>
+        <w:ind w:left="1800" w:hanging="360"/>
+      </w:pPr>
+    </w:lvl>
+    <w:lvl w:ilvl="2" w:tplc="0409001B" w:tentative="1">
+      <w:start w:val="1"/>
+      <w:numFmt w:val="lowerRoman"/>
+      <w:lvlText w:val="%3."/>
+      <w:lvlJc w:val="right"/>
+      <w:pPr>
+        <w:ind w:left="2520" w:hanging="180"/>
+      </w:pPr>
+    </w:lvl>
+    <w:lvl w:ilvl="3" w:tplc="0409000F" w:tentative="1">
+      <w:start w:val="1"/>
+      <w:numFmt w:val="decimal"/>
+      <w:lvlText w:val="%4."/>
+      <w:lvlJc w:val="left"/>
+      <w:pPr>
+        <w:ind w:left="3240" w:hanging="360"/>
+      </w:pPr>
+    </w:lvl>
+    <w:lvl w:ilvl="4" w:tplc="04090019" w:tentative="1">
+      <w:start w:val="1"/>
+      <w:numFmt w:val="lowerLetter"/>
+      <w:lvlText w:val="%5."/>
+      <w:lvlJc w:val="left"/>
+      <w:pPr>
+        <w:ind w:left="3960" w:hanging="360"/>
+      </w:pPr>
+    </w:lvl>
+    <w:lvl w:ilvl="5" w:tplc="0409001B" w:tentative="1">
+      <w:start w:val="1"/>
+      <w:numFmt w:val="lowerRoman"/>
+      <w:lvlText w:val="%6."/>
+      <w:lvlJc w:val="right"/>
+      <w:pPr>
+        <w:ind w:left="4680" w:hanging="180"/>
+      </w:pPr>
+    </w:lvl>
+    <w:lvl w:ilvl="6" w:tplc="0409000F" w:tentative="1">
+      <w:start w:val="1"/>
+      <w:numFmt w:val="decimal"/>
+      <w:lvlText w:val="%7."/>
+      <w:lvlJc w:val="left"/>
+      <w:pPr>
+        <w:ind w:left="5400" w:hanging="360"/>
+      </w:pPr>
+    </w:lvl>
+    <w:lvl w:ilvl="7" w:tplc="04090019" w:tentative="1">
+      <w:start w:val="1"/>
+      <w:numFmt w:val="lowerLetter"/>
+      <w:lvlText w:val="%8."/>
+      <w:lvlJc w:val="left"/>
+      <w:pPr>
+        <w:ind w:left="6120" w:hanging="360"/>
+      </w:pPr>
+    </w:lvl>
+    <w:lvl w:ilvl="8" w:tplc="0409001B" w:tentative="1">
+      <w:start w:val="1"/>
+      <w:numFmt w:val="lowerRoman"/>
+      <w:lvlText w:val="%9."/>
+      <w:lvlJc w:val="right"/>
+      <w:pPr>
+        <w:ind w:left="6840" w:hanging="180"/>
+      </w:pPr>
+    </w:lvl>
+  </w:abstractNum>
+  <w:abstractNum w:abstractNumId="21">
     <w:nsid w:val="6CCB673D"/>
     <w:multiLevelType w:val="multilevel"/>
     <w:tmpl w:val="9D4A9280"/>
@@ -3501,7 +3166,7 @@
       </w:rPr>
     </w:lvl>
   </w:abstractNum>
-  <w:abstractNum w:abstractNumId="18">
+  <w:abstractNum w:abstractNumId="22">
     <w:nsid w:val="70ED796E"/>
     <w:multiLevelType w:val="multilevel"/>
     <w:tmpl w:val="8F5C6600"/>
@@ -3650,7 +3315,7 @@
       </w:rPr>
     </w:lvl>
   </w:abstractNum>
-  <w:abstractNum w:abstractNumId="19">
+  <w:abstractNum w:abstractNumId="23">
     <w:nsid w:val="79586488"/>
     <w:multiLevelType w:val="multilevel"/>
     <w:tmpl w:val="FE940064"/>
@@ -3799,7 +3464,7 @@
       </w:rPr>
     </w:lvl>
   </w:abstractNum>
-  <w:abstractNum w:abstractNumId="20">
+  <w:abstractNum w:abstractNumId="24">
     <w:nsid w:val="7A531066"/>
     <w:multiLevelType w:val="multilevel"/>
     <w:tmpl w:val="8E98DE86"/>
@@ -3958,58 +3623,70 @@
     <w:abstractNumId w:val="3"/>
   </w:num>
   <w:num w:numId="4">
-    <w:abstractNumId w:val="14"/>
+    <w:abstractNumId w:val="16"/>
   </w:num>
   <w:num w:numId="5">
-    <w:abstractNumId w:val="19"/>
+    <w:abstractNumId w:val="23"/>
   </w:num>
   <w:num w:numId="6">
+    <w:abstractNumId w:val="15"/>
+  </w:num>
+  <w:num w:numId="7">
+    <w:abstractNumId w:val="8"/>
+  </w:num>
+  <w:num w:numId="8">
+    <w:abstractNumId w:val="6"/>
+  </w:num>
+  <w:num w:numId="9">
     <w:abstractNumId w:val="13"/>
   </w:num>
-  <w:num w:numId="7">
-    <w:abstractNumId w:val="7"/>
+  <w:num w:numId="10">
+    <w:abstractNumId w:val="9"/>
   </w:num>
-  <w:num w:numId="8">
+  <w:num w:numId="11">
+    <w:abstractNumId w:val="22"/>
+  </w:num>
+  <w:num w:numId="12">
     <w:abstractNumId w:val="5"/>
   </w:num>
-  <w:num w:numId="9">
+  <w:num w:numId="13">
     <w:abstractNumId w:val="11"/>
-  </w:num>
-  <w:num w:numId="10">
-    <w:abstractNumId w:val="8"/>
-  </w:num>
-  <w:num w:numId="11">
-    <w:abstractNumId w:val="18"/>
-  </w:num>
-  <w:num w:numId="12">
-    <w:abstractNumId w:val="4"/>
-  </w:num>
-  <w:num w:numId="13">
-    <w:abstractNumId w:val="10"/>
   </w:num>
   <w:num w:numId="14">
     <w:abstractNumId w:val="1"/>
   </w:num>
   <w:num w:numId="15">
-    <w:abstractNumId w:val="16"/>
+    <w:abstractNumId w:val="19"/>
   </w:num>
   <w:num w:numId="16">
-    <w:abstractNumId w:val="6"/>
+    <w:abstractNumId w:val="7"/>
   </w:num>
   <w:num w:numId="17">
+    <w:abstractNumId w:val="14"/>
+  </w:num>
+  <w:num w:numId="18">
+    <w:abstractNumId w:val="21"/>
+  </w:num>
+  <w:num w:numId="19">
+    <w:abstractNumId w:val="24"/>
+  </w:num>
+  <w:num w:numId="20">
+    <w:abstractNumId w:val="10"/>
+  </w:num>
+  <w:num w:numId="21">
+    <w:abstractNumId w:val="17"/>
+  </w:num>
+  <w:num w:numId="22">
+    <w:abstractNumId w:val="18"/>
+  </w:num>
+  <w:num w:numId="23">
+    <w:abstractNumId w:val="4"/>
+  </w:num>
+  <w:num w:numId="24">
     <w:abstractNumId w:val="12"/>
   </w:num>
-  <w:num w:numId="18">
-    <w:abstractNumId w:val="17"/>
-  </w:num>
-  <w:num w:numId="19">
+  <w:num w:numId="25">
     <w:abstractNumId w:val="20"/>
-  </w:num>
-  <w:num w:numId="20">
-    <w:abstractNumId w:val="9"/>
-  </w:num>
-  <w:num w:numId="21">
-    <w:abstractNumId w:val="15"/>
   </w:num>
 </w:numbering>
 </file>
@@ -4272,6 +3949,7 @@
   <w:style w:type="character" w:default="1" w:styleId="DefaultParagraphFont">
     <w:name w:val="Default Paragraph Font"/>
     <w:uiPriority w:val="1"/>
+    <w:semiHidden/>
     <w:unhideWhenUsed/>
   </w:style>
   <w:style w:type="table" w:default="1" w:styleId="TableNormal">
@@ -4492,6 +4170,17 @@
     <w:name w:val="error"/>
     <w:basedOn w:val="DefaultParagraphFont"/>
     <w:rsid w:val="00DD78D6"/>
+  </w:style>
+  <w:style w:type="paragraph" w:styleId="ListParagraph">
+    <w:name w:val="List Paragraph"/>
+    <w:basedOn w:val="Normal"/>
+    <w:uiPriority w:val="34"/>
+    <w:qFormat/>
+    <w:rsid w:val="00682163"/>
+    <w:pPr>
+      <w:ind w:left="720"/>
+      <w:contextualSpacing/>
+    </w:pPr>
   </w:style>
 </w:styles>
 </file>

</xml_diff>